<commit_message>
More than half-way through week 3 statement
</commit_message>
<xml_diff>
--- a/week3_dir/assignment_dir/assignment3_notes.docx
+++ b/week3_dir/assignment_dir/assignment3_notes.docx
@@ -1,8 +1,411 @@
 
 <file path=word/document.xml><?xml version="1.0" encoding="utf-8"?>
-<w:document xmlns:wpc="http://schemas.microsoft.com/office/word/2010/wordprocessingCanvas" xmlns:mo="http://schemas.microsoft.com/office/mac/office/2008/main" xmlns:mc="http://schemas.openxmlformats.org/markup-compatibility/2006" xmlns:mv="urn:schemas-microsoft-com:mac:vml" xmlns:o="urn:schemas-microsoft-com:office:office" xmlns:r="http://schemas.openxmlformats.org/officeDocument/2006/relationships" xmlns:m="http://schemas.openxmlformats.org/officeDocument/2006/math" xmlns:v="urn:schemas-microsoft-com:vml" xmlns:wp14="http://schemas.microsoft.com/office/word/2010/wordprocessingDrawing" xmlns:wp="http://schemas.openxmlformats.org/drawingml/2006/wordprocessingDrawing" xmlns:w10="urn:schemas-microsoft-com:office:word" xmlns:w="http://schemas.openxmlformats.org/wordprocessingml/2006/main" xmlns:w14="http://schemas.microsoft.com/office/word/2010/wordml" xmlns:wpg="http://schemas.microsoft.com/office/word/2010/wordprocessingGroup" xmlns:wpi="http://schemas.microsoft.com/office/word/2010/wordprocessingInk" xmlns:wne="http://schemas.microsoft.com/office/word/2006/wordml" xmlns:wps="http://schemas.microsoft.com/office/word/2010/wordprocessingShape" mc:Ignorable="w14 wp14">
+<w:document xmlns:ve="http://schemas.openxmlformats.org/markup-compatibility/2006" xmlns:o="urn:schemas-microsoft-com:office:office" xmlns:r="http://schemas.openxmlformats.org/officeDocument/2006/relationships" xmlns:m="http://schemas.openxmlformats.org/officeDocument/2006/math" xmlns:v="urn:schemas-microsoft-com:vml" xmlns:wp="http://schemas.openxmlformats.org/drawingml/2006/wordprocessingDrawing" xmlns:w10="urn:schemas-microsoft-com:office:word" xmlns:w="http://schemas.openxmlformats.org/wordprocessingml/2006/main" xmlns:wne="http://schemas.microsoft.com/office/word/2006/wordml">
   <w:body>
     <w:p>
+      <w:pPr>
+        <w:spacing w:before="100" w:beforeAutospacing="1" w:after="100" w:afterAutospacing="1"/>
+        <w:outlineLvl w:val="1"/>
+        <w:rPr>
+          <w:rFonts w:ascii="Times New Roman" w:eastAsia="Times New Roman" w:hAnsi="Times New Roman" w:cs="Times New Roman"/>
+          <w:b/>
+          <w:bCs/>
+          <w:sz w:val="36"/>
+          <w:szCs w:val="36"/>
+        </w:rPr>
+      </w:pPr>
+      <w:r>
+        <w:rPr>
+          <w:rFonts w:ascii="Times New Roman" w:eastAsia="Times New Roman" w:hAnsi="Times New Roman" w:cs="Times New Roman"/>
+          <w:b/>
+          <w:bCs/>
+          <w:sz w:val="36"/>
+          <w:szCs w:val="36"/>
+        </w:rPr>
+        <w:t>Week 3 Group Project</w:t>
+      </w:r>
+    </w:p>
+    <w:p>
+      <w:pPr>
+        <w:spacing w:before="100" w:beforeAutospacing="1" w:after="100" w:afterAutospacing="1"/>
+        <w:rPr>
+          <w:rFonts w:ascii="Times New Roman" w:eastAsia="Times New Roman" w:hAnsi="Times New Roman" w:cs="Times New Roman"/>
+        </w:rPr>
+      </w:pPr>
+      <w:r>
+        <w:rPr>
+          <w:rFonts w:ascii="Times New Roman" w:eastAsia="Times New Roman" w:hAnsi="Times New Roman" w:cs="Times New Roman"/>
+        </w:rPr>
+        <w:t xml:space="preserve">For your Group Project this week, add HTML pages with CSS to the group Web site using an appropriate editor, W3C </w:t>
+      </w:r>
+      <w:proofErr w:type="spellStart"/>
+      <w:r>
+        <w:rPr>
+          <w:rFonts w:ascii="Times New Roman" w:eastAsia="Times New Roman" w:hAnsi="Times New Roman" w:cs="Times New Roman"/>
+        </w:rPr>
+        <w:t>Validator</w:t>
+      </w:r>
+      <w:proofErr w:type="spellEnd"/>
+      <w:r>
+        <w:rPr>
+          <w:rFonts w:ascii="Times New Roman" w:eastAsia="Times New Roman" w:hAnsi="Times New Roman" w:cs="Times New Roman"/>
+        </w:rPr>
+        <w:t xml:space="preserve">, CSS </w:t>
+      </w:r>
+      <w:proofErr w:type="spellStart"/>
+      <w:r>
+        <w:rPr>
+          <w:rFonts w:ascii="Times New Roman" w:eastAsia="Times New Roman" w:hAnsi="Times New Roman" w:cs="Times New Roman"/>
+        </w:rPr>
+        <w:t>Validator</w:t>
+      </w:r>
+      <w:proofErr w:type="spellEnd"/>
+      <w:r>
+        <w:rPr>
+          <w:rFonts w:ascii="Times New Roman" w:eastAsia="Times New Roman" w:hAnsi="Times New Roman" w:cs="Times New Roman"/>
+        </w:rPr>
+        <w:t xml:space="preserve">, Web browser and FTP client. You should be able to identify at least one page on the group Web site that is completely your own work. </w:t>
+      </w:r>
+    </w:p>
+    <w:p>
+      <w:pPr>
+        <w:spacing w:before="100" w:beforeAutospacing="1" w:after="100" w:afterAutospacing="1"/>
+        <w:rPr>
+          <w:rFonts w:ascii="Times New Roman" w:eastAsia="Times New Roman" w:hAnsi="Times New Roman" w:cs="Times New Roman"/>
+        </w:rPr>
+      </w:pPr>
+      <w:r>
+        <w:rPr>
+          <w:rFonts w:ascii="Times New Roman" w:eastAsia="Times New Roman" w:hAnsi="Times New Roman" w:cs="Times New Roman"/>
+          <w:b/>
+          <w:bCs/>
+        </w:rPr>
+        <w:t>Each group member’s page(s) should, as a minimum requirement, include the following features</w:t>
+      </w:r>
+      <w:r>
+        <w:rPr>
+          <w:rFonts w:ascii="Times New Roman" w:eastAsia="Times New Roman" w:hAnsi="Times New Roman" w:cs="Times New Roman"/>
+        </w:rPr>
+        <w:t>:</w:t>
+      </w:r>
+    </w:p>
+    <w:p>
+      <w:pPr>
+        <w:numPr>
+          <w:ilvl w:val="0"/>
+          <w:numId w:val="1"/>
+        </w:numPr>
+        <w:spacing w:before="100" w:beforeAutospacing="1" w:after="100" w:afterAutospacing="1"/>
+        <w:rPr>
+          <w:rFonts w:ascii="Times New Roman" w:eastAsia="Times New Roman" w:hAnsi="Times New Roman" w:cs="Times New Roman"/>
+        </w:rPr>
+      </w:pPr>
+      <w:r>
+        <w:rPr>
+          <w:rFonts w:ascii="Times New Roman" w:eastAsia="Times New Roman" w:hAnsi="Times New Roman" w:cs="Times New Roman"/>
+        </w:rPr>
+        <w:t>One or more forms that include text boxes and either radio buttons or checkboxes</w:t>
+      </w:r>
+    </w:p>
+    <w:p>
+      <w:pPr>
+        <w:numPr>
+          <w:ilvl w:val="0"/>
+          <w:numId w:val="1"/>
+        </w:numPr>
+        <w:spacing w:before="100" w:beforeAutospacing="1" w:after="100" w:afterAutospacing="1"/>
+        <w:rPr>
+          <w:rFonts w:ascii="Times New Roman" w:eastAsia="Times New Roman" w:hAnsi="Times New Roman" w:cs="Times New Roman"/>
+        </w:rPr>
+      </w:pPr>
+      <w:r>
+        <w:rPr>
+          <w:rFonts w:ascii="Times New Roman" w:eastAsia="Times New Roman" w:hAnsi="Times New Roman" w:cs="Times New Roman"/>
+        </w:rPr>
+        <w:t>Menu(s) (not within a form) associated with links to different pages</w:t>
+      </w:r>
+    </w:p>
+    <w:p>
+      <w:pPr>
+        <w:numPr>
+          <w:ilvl w:val="0"/>
+          <w:numId w:val="1"/>
+        </w:numPr>
+        <w:spacing w:before="100" w:beforeAutospacing="1" w:after="100" w:afterAutospacing="1"/>
+        <w:rPr>
+          <w:rFonts w:ascii="Times New Roman" w:eastAsia="Times New Roman" w:hAnsi="Times New Roman" w:cs="Times New Roman"/>
+        </w:rPr>
+      </w:pPr>
+      <w:r>
+        <w:rPr>
+          <w:rFonts w:ascii="Times New Roman" w:eastAsia="Times New Roman" w:hAnsi="Times New Roman" w:cs="Times New Roman"/>
+        </w:rPr>
+        <w:t>The use of &lt;div&gt; tags and evidence of the use of the CSS Box Model</w:t>
+      </w:r>
+    </w:p>
+    <w:p>
+      <w:pPr>
+        <w:numPr>
+          <w:ilvl w:val="0"/>
+          <w:numId w:val="1"/>
+        </w:numPr>
+        <w:spacing w:before="100" w:beforeAutospacing="1" w:after="100" w:afterAutospacing="1"/>
+        <w:rPr>
+          <w:rFonts w:ascii="Times New Roman" w:eastAsia="Times New Roman" w:hAnsi="Times New Roman" w:cs="Times New Roman"/>
+        </w:rPr>
+      </w:pPr>
+      <w:r>
+        <w:rPr>
+          <w:rFonts w:ascii="Times New Roman" w:eastAsia="Times New Roman" w:hAnsi="Times New Roman" w:cs="Times New Roman"/>
+        </w:rPr>
+        <w:t>Class selectors</w:t>
+      </w:r>
+    </w:p>
+    <w:p>
+      <w:pPr>
+        <w:numPr>
+          <w:ilvl w:val="0"/>
+          <w:numId w:val="1"/>
+        </w:numPr>
+        <w:spacing w:before="100" w:beforeAutospacing="1" w:after="100" w:afterAutospacing="1"/>
+        <w:rPr>
+          <w:rFonts w:ascii="Times New Roman" w:eastAsia="Times New Roman" w:hAnsi="Times New Roman" w:cs="Times New Roman"/>
+        </w:rPr>
+      </w:pPr>
+      <w:r>
+        <w:rPr>
+          <w:rFonts w:ascii="Times New Roman" w:eastAsia="Times New Roman" w:hAnsi="Times New Roman" w:cs="Times New Roman"/>
+        </w:rPr>
+        <w:t>An external CSS file or files containing detailed formatting instructions</w:t>
+      </w:r>
+    </w:p>
+    <w:p>
+      <w:pPr>
+        <w:spacing w:before="100" w:beforeAutospacing="1" w:after="100" w:afterAutospacing="1"/>
+        <w:rPr>
+          <w:rFonts w:ascii="Times New Roman" w:eastAsia="Times New Roman" w:hAnsi="Times New Roman" w:cs="Times New Roman"/>
+        </w:rPr>
+      </w:pPr>
+      <w:r>
+        <w:rPr>
+          <w:rFonts w:ascii="Times New Roman" w:eastAsia="Times New Roman" w:hAnsi="Times New Roman" w:cs="Times New Roman"/>
+        </w:rPr>
+        <w:t xml:space="preserve">Files should not include any JavaScript, but students are welcome to go beyond the requirements in their use of HTML and CSS. </w:t>
+      </w:r>
+    </w:p>
+    <w:p>
+      <w:pPr>
+        <w:spacing w:before="100" w:beforeAutospacing="1" w:after="100" w:afterAutospacing="1"/>
+        <w:rPr>
+          <w:rFonts w:ascii="Times New Roman" w:eastAsia="Times New Roman" w:hAnsi="Times New Roman" w:cs="Times New Roman"/>
+        </w:rPr>
+      </w:pPr>
+      <w:r>
+        <w:rPr>
+          <w:rFonts w:ascii="Times New Roman" w:eastAsia="Times New Roman" w:hAnsi="Times New Roman" w:cs="Times New Roman"/>
+        </w:rPr>
+        <w:t xml:space="preserve">Both the HTML5 and CSS files should be checked using the relevant W3C </w:t>
+      </w:r>
+      <w:proofErr w:type="spellStart"/>
+      <w:r>
+        <w:rPr>
+          <w:rFonts w:ascii="Times New Roman" w:eastAsia="Times New Roman" w:hAnsi="Times New Roman" w:cs="Times New Roman"/>
+        </w:rPr>
+        <w:t>Validator</w:t>
+      </w:r>
+      <w:proofErr w:type="spellEnd"/>
+      <w:r>
+        <w:rPr>
+          <w:rFonts w:ascii="Times New Roman" w:eastAsia="Times New Roman" w:hAnsi="Times New Roman" w:cs="Times New Roman"/>
+        </w:rPr>
+        <w:t xml:space="preserve"> and the HTML5 should comply with the XHTML rules listed in the Week 1 Lecture Notes.</w:t>
+      </w:r>
+    </w:p>
+    <w:p>
+      <w:pPr>
+        <w:spacing w:before="100" w:beforeAutospacing="1" w:after="100" w:afterAutospacing="1"/>
+        <w:rPr>
+          <w:rFonts w:ascii="Times New Roman" w:eastAsia="Times New Roman" w:hAnsi="Times New Roman" w:cs="Times New Roman"/>
+        </w:rPr>
+      </w:pPr>
+      <w:r>
+        <w:rPr>
+          <w:rFonts w:ascii="Times New Roman" w:eastAsia="Times New Roman" w:hAnsi="Times New Roman" w:cs="Times New Roman"/>
+        </w:rPr>
+        <w:t xml:space="preserve">Each member of the group must also submit an individual statement describing in detail what he or she has contributed to the group’s HTML pages. This statement will include the names of files or sections of code within a file for which he or she has been solely responsible and the Web address of files that are visible on the group Web server space. A response such as ‘It was basically a joint effort’ will not be acceptable. </w:t>
+      </w:r>
+    </w:p>
+    <w:p>
+      <w:pPr>
+        <w:spacing w:before="100" w:beforeAutospacing="1" w:after="100" w:afterAutospacing="1"/>
+        <w:rPr>
+          <w:rFonts w:ascii="Times New Roman" w:eastAsia="Times New Roman" w:hAnsi="Times New Roman" w:cs="Times New Roman"/>
+        </w:rPr>
+      </w:pPr>
+      <w:r>
+        <w:rPr>
+          <w:rFonts w:ascii="Times New Roman" w:eastAsia="Times New Roman" w:hAnsi="Times New Roman" w:cs="Times New Roman"/>
+        </w:rPr>
+        <w:t xml:space="preserve">Each member of the group must provide evidence that he or she has made a worthwhile contribution and has displayed team-working skills. Each member will be graded according to his or her individual contribution. You should note in your individual statement which code you have written (give the name of the Web page), where you have helped other group members or displayed other team-working skills, and credit will be given where appropriate. A satisfactory individual statement will normally not be less than one full sheet of A4. You will also be given credit for evidence of teamwork in the Group Discussion Board. Note that this is not a team programming exercise. The normal rules about collusion apply. Examples of legitimate team-working would be advice to group members about a specific problem, participation in discussions about the division of </w:t>
+      </w:r>
+      <w:proofErr w:type="spellStart"/>
+      <w:r>
+        <w:rPr>
+          <w:rFonts w:ascii="Times New Roman" w:eastAsia="Times New Roman" w:hAnsi="Times New Roman" w:cs="Times New Roman"/>
+        </w:rPr>
+        <w:t>labour</w:t>
+      </w:r>
+      <w:proofErr w:type="spellEnd"/>
+      <w:r>
+        <w:rPr>
+          <w:rFonts w:ascii="Times New Roman" w:eastAsia="Times New Roman" w:hAnsi="Times New Roman" w:cs="Times New Roman"/>
+        </w:rPr>
+        <w:t xml:space="preserve"> in the group, and discussions about the general theme and structure of the Group Web Site.</w:t>
+      </w:r>
+    </w:p>
+    <w:p>
+      <w:pPr>
+        <w:spacing w:before="100" w:beforeAutospacing="1" w:after="100" w:afterAutospacing="1"/>
+        <w:rPr>
+          <w:rFonts w:ascii="Times New Roman" w:eastAsia="Times New Roman" w:hAnsi="Times New Roman" w:cs="Times New Roman"/>
+        </w:rPr>
+      </w:pPr>
+      <w:r>
+        <w:rPr>
+          <w:rFonts w:ascii="Times New Roman" w:eastAsia="Times New Roman" w:hAnsi="Times New Roman" w:cs="Times New Roman"/>
+          <w:b/>
+          <w:bCs/>
+        </w:rPr>
+        <w:t xml:space="preserve">By the end of Day 7 </w:t>
+      </w:r>
+      <w:r>
+        <w:rPr>
+          <w:rFonts w:ascii="Times New Roman" w:eastAsia="Times New Roman" w:hAnsi="Times New Roman" w:cs="Times New Roman"/>
+        </w:rPr>
+        <w:t xml:space="preserve">submit a zip file containing both your individual statement and the HTML and CSS files you created this week as part of the Group Project. Your code should include extensive comments to explain what is going on. HTML5/CSS3 functionality that is not universally supported by browsers may be used as long as the </w:t>
+      </w:r>
+      <w:r>
+        <w:rPr>
+          <w:rFonts w:ascii="Times New Roman" w:eastAsia="Times New Roman" w:hAnsi="Times New Roman" w:cs="Times New Roman"/>
+        </w:rPr>
+        <w:lastRenderedPageBreak/>
+        <w:t xml:space="preserve">individual statement makes it clear which version of which browser (at least one browser) will display this functionality correctly. </w:t>
+      </w:r>
+    </w:p>
+    <w:p>
+      <w:pPr>
+        <w:spacing w:before="100" w:beforeAutospacing="1" w:after="100" w:afterAutospacing="1"/>
+        <w:rPr>
+          <w:rFonts w:ascii="Times New Roman" w:eastAsia="Times New Roman" w:hAnsi="Times New Roman" w:cs="Times New Roman"/>
+        </w:rPr>
+      </w:pPr>
+      <w:r>
+        <w:rPr>
+          <w:rFonts w:ascii="Times New Roman" w:eastAsia="Times New Roman" w:hAnsi="Times New Roman" w:cs="Times New Roman"/>
+          <w:b/>
+          <w:bCs/>
+        </w:rPr>
+        <w:t>Note</w:t>
+      </w:r>
+      <w:r>
+        <w:rPr>
+          <w:rFonts w:ascii="Times New Roman" w:eastAsia="Times New Roman" w:hAnsi="Times New Roman" w:cs="Times New Roman"/>
+        </w:rPr>
+        <w:t xml:space="preserve">: You should by now have been given group usernames and passwords by your Instructor to access your Web space and a </w:t>
+      </w:r>
+      <w:proofErr w:type="spellStart"/>
+      <w:r>
+        <w:rPr>
+          <w:rFonts w:ascii="Times New Roman" w:eastAsia="Times New Roman" w:hAnsi="Times New Roman" w:cs="Times New Roman"/>
+        </w:rPr>
+        <w:t>MySQL</w:t>
+      </w:r>
+      <w:proofErr w:type="spellEnd"/>
+      <w:r>
+        <w:rPr>
+          <w:rFonts w:ascii="Times New Roman" w:eastAsia="Times New Roman" w:hAnsi="Times New Roman" w:cs="Times New Roman"/>
+        </w:rPr>
+        <w:t xml:space="preserve"> database on the Laureate Server. The tutorials in Week 2 will guide you. These will help you upload files to your Web space using the FTP software, </w:t>
+      </w:r>
+      <w:proofErr w:type="spellStart"/>
+      <w:r>
+        <w:rPr>
+          <w:rFonts w:ascii="Times New Roman" w:eastAsia="Times New Roman" w:hAnsi="Times New Roman" w:cs="Times New Roman"/>
+        </w:rPr>
+        <w:t>FileZilla</w:t>
+      </w:r>
+      <w:proofErr w:type="spellEnd"/>
+      <w:r>
+        <w:rPr>
+          <w:rFonts w:ascii="Times New Roman" w:eastAsia="Times New Roman" w:hAnsi="Times New Roman" w:cs="Times New Roman"/>
+        </w:rPr>
+        <w:t xml:space="preserve">, and create tables and records in your database with </w:t>
+      </w:r>
+      <w:proofErr w:type="spellStart"/>
+      <w:r>
+        <w:rPr>
+          <w:rFonts w:ascii="Times New Roman" w:eastAsia="Times New Roman" w:hAnsi="Times New Roman" w:cs="Times New Roman"/>
+        </w:rPr>
+        <w:t>MySQL</w:t>
+      </w:r>
+      <w:proofErr w:type="spellEnd"/>
+      <w:r>
+        <w:rPr>
+          <w:rFonts w:ascii="Times New Roman" w:eastAsia="Times New Roman" w:hAnsi="Times New Roman" w:cs="Times New Roman"/>
+        </w:rPr>
+        <w:t xml:space="preserve"> Workbench. The tutorials advise you how to download the necessary software. You should download this software as a matter of urgency if you have not done so already.</w:t>
+      </w:r>
+    </w:p>
+    <w:tbl>
+      <w:tblPr>
+        <w:tblW w:w="0" w:type="auto"/>
+        <w:tblCellSpacing w:w="15" w:type="dxa"/>
+        <w:tblCellMar>
+          <w:top w:w="15" w:type="dxa"/>
+          <w:left w:w="15" w:type="dxa"/>
+          <w:bottom w:w="15" w:type="dxa"/>
+          <w:right w:w="15" w:type="dxa"/>
+        </w:tblCellMar>
+        <w:tblLook w:val="04A0"/>
+      </w:tblPr>
+      <w:tblGrid>
+        <w:gridCol w:w="8730"/>
+      </w:tblGrid>
+      <w:tr>
+        <w:trPr>
+          <w:tblCellSpacing w:w="15" w:type="dxa"/>
+        </w:trPr>
+        <w:tc>
+          <w:tcPr>
+            <w:tcW w:w="0" w:type="auto"/>
+            <w:vAlign w:val="center"/>
+            <w:hideMark/>
+          </w:tcPr>
+          <w:p>
+            <w:pPr>
+              <w:spacing w:before="100" w:beforeAutospacing="1" w:after="100" w:afterAutospacing="1"/>
+              <w:outlineLvl w:val="3"/>
+              <w:rPr>
+                <w:rFonts w:ascii="Times New Roman" w:eastAsia="Times New Roman" w:hAnsi="Times New Roman" w:cs="Times New Roman"/>
+                <w:b/>
+                <w:bCs/>
+              </w:rPr>
+            </w:pPr>
+            <w:r>
+              <w:rPr>
+                <w:rFonts w:ascii="Times New Roman" w:eastAsia="Times New Roman" w:hAnsi="Times New Roman" w:cs="Times New Roman"/>
+                <w:b/>
+                <w:bCs/>
+              </w:rPr>
+              <w:t>Save your Group Project pages as a .zip and use the Group Project link below to submit it.</w:t>
+            </w:r>
+          </w:p>
+        </w:tc>
+      </w:tr>
+    </w:tbl>
+    <w:p/>
+    <w:p/>
+    <w:p>
       <w:r>
         <w:t xml:space="preserve">My name </w:t>
       </w:r>
@@ -12,203 +415,192 @@
         </w:rPr>
         <w:t xml:space="preserve">Emanuel </w:t>
       </w:r>
+      <w:proofErr w:type="gramStart"/>
+      <w:r>
+        <w:rPr>
+          <w:highlight w:val="yellow"/>
+        </w:rPr>
+        <w:t>Langit</w:t>
+      </w:r>
+      <w:r>
+        <w:t>,</w:t>
+      </w:r>
+      <w:proofErr w:type="gramEnd"/>
+      <w:r>
+        <w:t xml:space="preserve"> and I live in San Francisco, California, in the United States (GMT-7). I have been a student here in the software engineering program for the past 17 months, and this is my last module. I have completed the following modules:</w:t>
+      </w:r>
+    </w:p>
+    <w:p/>
+    <w:p>
+      <w:r>
+        <w:t>Computer Structures</w:t>
+      </w:r>
+    </w:p>
+    <w:p>
+      <w:r>
+        <w:t>Professional Issues in Computing</w:t>
+      </w:r>
+    </w:p>
+    <w:p>
+      <w:r>
+        <w:t>Software Engineering</w:t>
+      </w:r>
+    </w:p>
+    <w:p>
+      <w:r>
+        <w:t>Java</w:t>
+      </w:r>
+    </w:p>
+    <w:p>
+      <w:r>
+        <w:t>Object-Oriented Analysis &amp; Design</w:t>
+      </w:r>
+    </w:p>
+    <w:p>
+      <w:r>
+        <w:t>Software Test &amp; QA</w:t>
+      </w:r>
+    </w:p>
+    <w:p>
+      <w:proofErr w:type="gramStart"/>
+      <w:r>
+        <w:t>IT Project management modules.</w:t>
+      </w:r>
+      <w:proofErr w:type="gramEnd"/>
+    </w:p>
+    <w:p>
+      <w:r>
+        <w:t>I have a bachelor’s degree in Biology from the University of California, Santa Cruz. I started my professional career working in the laboratory performing DNA sequencing experiments and contributing to the completion of the human genome project. I eventually stopped working in the laboratory, and for the past 14 years, I have been developing, maintaining, and running bioinformatics software tools/pipelines within the biotechnology industry. Pretty much all of the software I have been involved in developing within this industry uses the command-line interface, so I am a complete novice when it comes to web programming.</w:t>
+      </w:r>
+    </w:p>
+    <w:p/>
+    <w:p>
+      <w:r>
+        <w:t>My hobbies are playing basketball and dancing (I used to perform with a hip-hop dance troupe). However since this program has been keeping me quite busy, the only thing I have time for outside of doing school work is watching sports (basketball, baseball, and American football). I look forward to working with you all.</w:t>
+      </w:r>
+    </w:p>
+    <w:p/>
+    <w:p>
+      <w:r>
+        <w:t>Emanuel</w:t>
+      </w:r>
+    </w:p>
+    <w:p/>
+    <w:p/>
+    <w:p/>
+    <w:p>
+      <w:r>
+        <w:lastRenderedPageBreak/>
+        <w:t xml:space="preserve">My </w:t>
+      </w:r>
+      <w:proofErr w:type="gramStart"/>
+      <w:r>
+        <w:t xml:space="preserve">name is </w:t>
+      </w:r>
+      <w:r>
+        <w:rPr>
+          <w:highlight w:val="yellow"/>
+        </w:rPr>
+        <w:t xml:space="preserve">Albert O. </w:t>
+      </w:r>
       <w:proofErr w:type="spellStart"/>
       <w:r>
         <w:rPr>
           <w:highlight w:val="yellow"/>
         </w:rPr>
-        <w:t>Langit</w:t>
+        <w:t>Lartey</w:t>
       </w:r>
       <w:proofErr w:type="spellEnd"/>
       <w:r>
-        <w:t>, and I live in San Francisco, California, in the United States (GMT-7). I have been a student here in the software engineering program for the past 17 months, and this is my last module. I have completed the following modules:</w:t>
-      </w:r>
-    </w:p>
-    <w:p/>
-    <w:p>
-      <w:r>
-        <w:t>Computer Structures</w:t>
-      </w:r>
-    </w:p>
-    <w:p>
-      <w:r>
-        <w:t>Professional Issues in Computing</w:t>
-      </w:r>
-    </w:p>
-    <w:p>
-      <w:r>
-        <w:t>Software Engineering</w:t>
-      </w:r>
-    </w:p>
-    <w:p>
-      <w:r>
-        <w:t>Java</w:t>
-      </w:r>
-    </w:p>
-    <w:p>
-      <w:r>
-        <w:t>Object-Oriented Analysis &amp; Design</w:t>
-      </w:r>
-    </w:p>
-    <w:p>
-      <w:r>
-        <w:t>Software Test &amp; QA</w:t>
-      </w:r>
-    </w:p>
-    <w:p>
-      <w:proofErr w:type="gramStart"/>
-      <w:r>
-        <w:t>IT Project management modules.</w:t>
+        <w:t xml:space="preserve"> and a Ghanaian, West Africa but have</w:t>
       </w:r>
       <w:proofErr w:type="gramEnd"/>
-    </w:p>
-    <w:p>
-      <w:r>
-        <w:t>I have a bachelor’s degree in Biology from the University of California, Santa Cruz. I started my professional career working in the laboratory performing DNA sequencing experiments and contributing to the completion of the human genome project. I eventually stopped working in the laboratory, and for the past 14 years, I have been developing, maintaining, and running bioinformatics software tools/pipelines within the biotechnology industry. Pretty much all of the software I have been involved in developing within this industry uses the command-line interface, so I am a complete novice when it comes to web programming.</w:t>
-      </w:r>
-    </w:p>
-    <w:p/>
-    <w:p>
-      <w:r>
-        <w:t xml:space="preserve">My hobbies are playing basketball and dancing (I used to perform with a hip-hop dance troupe). However since this program has been keeping me quite busy, the only thing I have time for outside of doing </w:t>
-      </w:r>
-      <w:proofErr w:type="gramStart"/>
-      <w:r>
-        <w:t>school work</w:t>
-      </w:r>
-      <w:proofErr w:type="gramEnd"/>
-      <w:r>
-        <w:t xml:space="preserve"> is watching sports (basketball, baseball, and American football). I look forward to working with you all.</w:t>
-      </w:r>
-    </w:p>
-    <w:p/>
-    <w:p>
-      <w:r>
-        <w:t>Emanuel</w:t>
-      </w:r>
-    </w:p>
-    <w:p/>
-    <w:p/>
-    <w:p/>
-    <w:p>
-      <w:r>
-        <w:t xml:space="preserve">My </w:t>
-      </w:r>
-      <w:proofErr w:type="gramStart"/>
-      <w:r>
-        <w:t xml:space="preserve">name is </w:t>
+      <w:r>
+        <w:t xml:space="preserve"> migrated to the United States of America and lives in New Jersey with my three daughters, a son and a wonderful wife. I am an interesting instrumentalist and love to play the piano as well as acoustic guitar as a hobby.</w:t>
+      </w:r>
+    </w:p>
+    <w:p/>
+    <w:p>
+      <w:r>
+        <w:t>I work for one of the famous companies in United States, Dow Jones and Company, a division of A News Corporation Company as a Senior Systems Administrator. I am in the Dow Jones Technology division which deals with Financial Information services and have approximately 14 years of working experience in the IT industry. My work involves managing myriad corporate websites, programming in C# (ASP.NET) and also writing SQL stored procedures.</w:t>
+      </w:r>
+    </w:p>
+    <w:p/>
+    <w:p>
+      <w:r>
+        <w:t xml:space="preserve">I enrolled into the </w:t>
+      </w:r>
+      <w:proofErr w:type="spellStart"/>
+      <w:r>
+        <w:t>Msc</w:t>
+      </w:r>
+      <w:proofErr w:type="spellEnd"/>
+      <w:r>
+        <w:t xml:space="preserve"> Information Technology program of the University of Liverpool because it’s innovation and intuitive. I am eager to acquire more knowledge in this field of IT discipline for knowledge and career advancement.</w:t>
+      </w:r>
+    </w:p>
+    <w:p/>
+    <w:p/>
+    <w:p/>
+    <w:p/>
+    <w:p>
+      <w:r>
+        <w:t xml:space="preserve">My name is </w:t>
       </w:r>
       <w:r>
         <w:rPr>
           <w:highlight w:val="yellow"/>
         </w:rPr>
-        <w:t xml:space="preserve">Albert O. </w:t>
+        <w:t>Jeremy Davis</w:t>
+      </w:r>
+      <w:r>
+        <w:t xml:space="preserve"> and I am from Baltimore, Maryland in the US. I am currently a System Administrator for Laureate Education and have been with the company for six years now after graduating from Stevenson University with a Bachelor’s degree in Computer Information Systems.</w:t>
+      </w:r>
+    </w:p>
+    <w:p/>
+    <w:p>
+      <w:r>
+        <w:t xml:space="preserve">I’ve worn many hats in my time at my current job including Windows Administration, SharePoint Administration, Exchange Administration, and more recently as the Backup Administrator for our company utilizing Symantec </w:t>
       </w:r>
       <w:proofErr w:type="spellStart"/>
       <w:r>
-        <w:rPr>
-          <w:highlight w:val="yellow"/>
-        </w:rPr>
-        <w:t>Lartey</w:t>
+        <w:t>Netbackup</w:t>
       </w:r>
       <w:proofErr w:type="spellEnd"/>
       <w:r>
-        <w:t xml:space="preserve"> and a Ghanaian, West Africa but have</w:t>
-      </w:r>
-      <w:proofErr w:type="gramEnd"/>
-      <w:r>
-        <w:t xml:space="preserve"> migrated to the United States of America and lives in New Jersey with my three daughters, a son and a wonderful wife. I am an interesting instrumentalist and love to play the piano as well as acoustic guitar as a hobby.</w:t>
-      </w:r>
-    </w:p>
-    <w:p/>
-    <w:p>
-      <w:r>
-        <w:t>I work for one of the famous companies in United States, Dow Jones and Company, a division of A News Corporation Company as a Senior Systems Administrator. I am in the Dow Jones Technology division which deals with Financial Information services and have approximately 14 years of working experience in the IT industry. My work involves managing myriad corporate websites, programming in C# (ASP.NET) and also writing SQL stored procedures.</w:t>
-      </w:r>
-    </w:p>
-    <w:p/>
-    <w:p>
-      <w:r>
-        <w:t xml:space="preserve">I enrolled into the </w:t>
-      </w:r>
-      <w:proofErr w:type="spellStart"/>
-      <w:r>
-        <w:t>Msc</w:t>
-      </w:r>
-      <w:proofErr w:type="spellEnd"/>
-      <w:r>
-        <w:t xml:space="preserve"> Information Technology program of the University of Liverpool because it’s innovation and intuitive. I am eager to acquire more knowledge in this field of IT discipline for knowledge and career advancement.</w:t>
-      </w:r>
-    </w:p>
-    <w:p/>
-    <w:p/>
-    <w:p/>
-    <w:p/>
-    <w:p>
-      <w:r>
-        <w:t xml:space="preserve">My name is </w:t>
-      </w:r>
-      <w:r>
-        <w:rPr>
-          <w:highlight w:val="yellow"/>
-        </w:rPr>
+        <w:t>. I have also begun to work with our Linux team more extensively because I find it to be very interesting and I enjoy working on and learning new things. I do not have a lot of programming experience but I am looking forward to this learning experience.</w:t>
+      </w:r>
+    </w:p>
+    <w:p/>
+    <w:p>
+      <w:r>
+        <w:t>This will be my third module at UOL as I am working towards my MSc in Information Technology. In my spare time I enjoy watching Baseball (Baltimore Orioles), playing cards, and traveling with my wife.</w:t>
+      </w:r>
+    </w:p>
+    <w:p/>
+    <w:p>
+      <w:r>
+        <w:t>I am looking forward to an exciting, fast paced 8 weeks of this course, Programming the Internet!</w:t>
+      </w:r>
+    </w:p>
+    <w:p/>
+    <w:p>
+      <w:r>
+        <w:t>Regards,</w:t>
+      </w:r>
+    </w:p>
+    <w:p/>
+    <w:p>
+      <w:r>
         <w:t>Jeremy Davis</w:t>
       </w:r>
-      <w:r>
-        <w:t xml:space="preserve"> and I am from Baltimore, Maryland in the US. I am currently a System Administrator for Laureate Education and have been with the company for six years now after graduating from Stevenson University with a Bachelor’s degree in Computer Information Systems.</w:t>
-      </w:r>
-    </w:p>
-    <w:p/>
-    <w:p>
-      <w:r>
-        <w:t xml:space="preserve">I’ve worn many hats in my time at my current job including Windows Administration, SharePoint Administration, Exchange Administration, and more recently as the Backup Administrator for our company utilizing Symantec </w:t>
-      </w:r>
-      <w:proofErr w:type="spellStart"/>
-      <w:r>
-        <w:t>Netbackup</w:t>
-      </w:r>
-      <w:proofErr w:type="spellEnd"/>
-      <w:r>
-        <w:t>. I have also begun to work with our Linux team more extensively because I find it to be very interesting and I enjoy working on and learning new things. I do not have a lot of programming experience but I am looking forward to this learning experience.</w:t>
-      </w:r>
-    </w:p>
-    <w:p/>
-    <w:p>
-      <w:r>
-        <w:t>This will be my third module at UOL as I am working towards my MSc in Information Technology. In my spare time I enjoy watching Baseball (Baltimore Orioles), playing cards, and traveling with my wife.</w:t>
-      </w:r>
-    </w:p>
-    <w:p/>
-    <w:p>
-      <w:r>
-        <w:t xml:space="preserve">I am looking forward to an exciting, fast paced 8 weeks of this course, </w:t>
-      </w:r>
-      <w:proofErr w:type="gramStart"/>
-      <w:r>
-        <w:t>Programming</w:t>
-      </w:r>
-      <w:proofErr w:type="gramEnd"/>
-      <w:r>
-        <w:t xml:space="preserve"> the Internet!</w:t>
-      </w:r>
-    </w:p>
-    <w:p/>
-    <w:p>
-      <w:r>
-        <w:t>Regards,</w:t>
-      </w:r>
-    </w:p>
-    <w:p/>
-    <w:p>
-      <w:r>
-        <w:t>Jeremy Davis</w:t>
-      </w:r>
-    </w:p>
-    <w:p/>
-    <w:p/>
-    <w:p/>
-    <w:p>
-      <w:r>
+    </w:p>
+    <w:p/>
+    <w:p/>
+    <w:p/>
+    <w:p>
+      <w:r>
+        <w:lastRenderedPageBreak/>
         <w:t xml:space="preserve">My name is </w:t>
       </w:r>
       <w:r>
@@ -247,8 +639,129 @@
 </w:document>
 </file>
 
+<file path=word/numbering.xml><?xml version="1.0" encoding="utf-8"?>
+<w:numbering xmlns:ve="http://schemas.openxmlformats.org/markup-compatibility/2006" xmlns:o="urn:schemas-microsoft-com:office:office" xmlns:r="http://schemas.openxmlformats.org/officeDocument/2006/relationships" xmlns:m="http://schemas.openxmlformats.org/officeDocument/2006/math" xmlns:v="urn:schemas-microsoft-com:vml" xmlns:wp="http://schemas.openxmlformats.org/drawingml/2006/wordprocessingDrawing" xmlns:w10="urn:schemas-microsoft-com:office:word" xmlns:w="http://schemas.openxmlformats.org/wordprocessingml/2006/main" xmlns:wne="http://schemas.microsoft.com/office/word/2006/wordml">
+  <w:abstractNum w:abstractNumId="0">
+    <w:nsid w:val="24FA5563"/>
+    <w:multiLevelType w:val="multilevel"/>
+    <w:tmpl w:val="F488C8B8"/>
+    <w:lvl w:ilvl="0">
+      <w:start w:val="1"/>
+      <w:numFmt w:val="decimal"/>
+      <w:lvlText w:val="%1."/>
+      <w:lvlJc w:val="left"/>
+      <w:pPr>
+        <w:tabs>
+          <w:tab w:val="num" w:pos="720"/>
+        </w:tabs>
+        <w:ind w:left="720" w:hanging="360"/>
+      </w:pPr>
+    </w:lvl>
+    <w:lvl w:ilvl="1" w:tentative="1">
+      <w:start w:val="1"/>
+      <w:numFmt w:val="decimal"/>
+      <w:lvlText w:val="%2."/>
+      <w:lvlJc w:val="left"/>
+      <w:pPr>
+        <w:tabs>
+          <w:tab w:val="num" w:pos="1440"/>
+        </w:tabs>
+        <w:ind w:left="1440" w:hanging="360"/>
+      </w:pPr>
+    </w:lvl>
+    <w:lvl w:ilvl="2" w:tentative="1">
+      <w:start w:val="1"/>
+      <w:numFmt w:val="decimal"/>
+      <w:lvlText w:val="%3."/>
+      <w:lvlJc w:val="left"/>
+      <w:pPr>
+        <w:tabs>
+          <w:tab w:val="num" w:pos="2160"/>
+        </w:tabs>
+        <w:ind w:left="2160" w:hanging="360"/>
+      </w:pPr>
+    </w:lvl>
+    <w:lvl w:ilvl="3" w:tentative="1">
+      <w:start w:val="1"/>
+      <w:numFmt w:val="decimal"/>
+      <w:lvlText w:val="%4."/>
+      <w:lvlJc w:val="left"/>
+      <w:pPr>
+        <w:tabs>
+          <w:tab w:val="num" w:pos="2880"/>
+        </w:tabs>
+        <w:ind w:left="2880" w:hanging="360"/>
+      </w:pPr>
+    </w:lvl>
+    <w:lvl w:ilvl="4" w:tentative="1">
+      <w:start w:val="1"/>
+      <w:numFmt w:val="decimal"/>
+      <w:lvlText w:val="%5."/>
+      <w:lvlJc w:val="left"/>
+      <w:pPr>
+        <w:tabs>
+          <w:tab w:val="num" w:pos="3600"/>
+        </w:tabs>
+        <w:ind w:left="3600" w:hanging="360"/>
+      </w:pPr>
+    </w:lvl>
+    <w:lvl w:ilvl="5" w:tentative="1">
+      <w:start w:val="1"/>
+      <w:numFmt w:val="decimal"/>
+      <w:lvlText w:val="%6."/>
+      <w:lvlJc w:val="left"/>
+      <w:pPr>
+        <w:tabs>
+          <w:tab w:val="num" w:pos="4320"/>
+        </w:tabs>
+        <w:ind w:left="4320" w:hanging="360"/>
+      </w:pPr>
+    </w:lvl>
+    <w:lvl w:ilvl="6" w:tentative="1">
+      <w:start w:val="1"/>
+      <w:numFmt w:val="decimal"/>
+      <w:lvlText w:val="%7."/>
+      <w:lvlJc w:val="left"/>
+      <w:pPr>
+        <w:tabs>
+          <w:tab w:val="num" w:pos="5040"/>
+        </w:tabs>
+        <w:ind w:left="5040" w:hanging="360"/>
+      </w:pPr>
+    </w:lvl>
+    <w:lvl w:ilvl="7" w:tentative="1">
+      <w:start w:val="1"/>
+      <w:numFmt w:val="decimal"/>
+      <w:lvlText w:val="%8."/>
+      <w:lvlJc w:val="left"/>
+      <w:pPr>
+        <w:tabs>
+          <w:tab w:val="num" w:pos="5760"/>
+        </w:tabs>
+        <w:ind w:left="5760" w:hanging="360"/>
+      </w:pPr>
+    </w:lvl>
+    <w:lvl w:ilvl="8" w:tentative="1">
+      <w:start w:val="1"/>
+      <w:numFmt w:val="decimal"/>
+      <w:lvlText w:val="%9."/>
+      <w:lvlJc w:val="left"/>
+      <w:pPr>
+        <w:tabs>
+          <w:tab w:val="num" w:pos="6480"/>
+        </w:tabs>
+        <w:ind w:left="6480" w:hanging="360"/>
+      </w:pPr>
+    </w:lvl>
+  </w:abstractNum>
+  <w:num w:numId="1">
+    <w:abstractNumId w:val="0"/>
+  </w:num>
+</w:numbering>
+</file>
+
 <file path=word/styles.xml><?xml version="1.0" encoding="utf-8"?>
-<w:styles xmlns:mc="http://schemas.openxmlformats.org/markup-compatibility/2006" xmlns:r="http://schemas.openxmlformats.org/officeDocument/2006/relationships" xmlns:w="http://schemas.openxmlformats.org/wordprocessingml/2006/main" xmlns:w14="http://schemas.microsoft.com/office/word/2010/wordml" mc:Ignorable="w14">
+<w:styles xmlns:r="http://schemas.openxmlformats.org/officeDocument/2006/relationships" xmlns:w="http://schemas.openxmlformats.org/wordprocessingml/2006/main">
   <w:docDefaults>
     <w:rPrDefault>
       <w:rPr>
@@ -260,7 +773,7 @@
     </w:rPrDefault>
     <w:pPrDefault/>
   </w:docDefaults>
-  <w:latentStyles w:defLockedState="0" w:defUIPriority="99" w:defSemiHidden="1" w:defUnhideWhenUsed="1" w:defQFormat="0" w:count="276">
+  <w:latentStyles w:defLockedState="0" w:defUIPriority="99" w:defSemiHidden="1" w:defUnhideWhenUsed="1" w:defQFormat="0" w:count="267">
     <w:lsdException w:name="Normal" w:semiHidden="0" w:uiPriority="0" w:unhideWhenUsed="0" w:qFormat="1"/>
     <w:lsdException w:name="heading 1" w:semiHidden="0" w:uiPriority="9" w:unhideWhenUsed="0" w:qFormat="1"/>
     <w:lsdException w:name="heading 2" w:uiPriority="9" w:qFormat="1"/>
@@ -402,6 +915,43 @@
   <w:style w:type="paragraph" w:default="1" w:styleId="Normal">
     <w:name w:val="Normal"/>
     <w:qFormat/>
+    <w:rsid w:val="00037EDB"/>
+  </w:style>
+  <w:style w:type="paragraph" w:styleId="Heading2">
+    <w:name w:val="heading 2"/>
+    <w:basedOn w:val="Normal"/>
+    <w:link w:val="Heading2Char"/>
+    <w:uiPriority w:val="9"/>
+    <w:qFormat/>
+    <w:rsid w:val="00B01B2B"/>
+    <w:pPr>
+      <w:spacing w:before="100" w:beforeAutospacing="1" w:after="100" w:afterAutospacing="1"/>
+      <w:outlineLvl w:val="1"/>
+    </w:pPr>
+    <w:rPr>
+      <w:rFonts w:ascii="Times New Roman" w:eastAsia="Times New Roman" w:hAnsi="Times New Roman" w:cs="Times New Roman"/>
+      <w:b/>
+      <w:bCs/>
+      <w:sz w:val="36"/>
+      <w:szCs w:val="36"/>
+    </w:rPr>
+  </w:style>
+  <w:style w:type="paragraph" w:styleId="Heading4">
+    <w:name w:val="heading 4"/>
+    <w:basedOn w:val="Normal"/>
+    <w:link w:val="Heading4Char"/>
+    <w:uiPriority w:val="9"/>
+    <w:qFormat/>
+    <w:rsid w:val="00B01B2B"/>
+    <w:pPr>
+      <w:spacing w:before="100" w:beforeAutospacing="1" w:after="100" w:afterAutospacing="1"/>
+      <w:outlineLvl w:val="3"/>
+    </w:pPr>
+    <w:rPr>
+      <w:rFonts w:ascii="Times New Roman" w:eastAsia="Times New Roman" w:hAnsi="Times New Roman" w:cs="Times New Roman"/>
+      <w:b/>
+      <w:bCs/>
+    </w:rPr>
   </w:style>
   <w:style w:type="character" w:default="1" w:styleId="DefaultParagraphFont">
     <w:name w:val="Default Paragraph Font"/>
@@ -414,6 +964,7 @@
     <w:uiPriority w:val="99"/>
     <w:semiHidden/>
     <w:unhideWhenUsed/>
+    <w:qFormat/>
     <w:tblPr>
       <w:tblInd w:w="0" w:type="dxa"/>
       <w:tblCellMar>
@@ -429,6 +980,68 @@
     <w:uiPriority w:val="99"/>
     <w:semiHidden/>
     <w:unhideWhenUsed/>
+  </w:style>
+  <w:style w:type="character" w:customStyle="1" w:styleId="Heading2Char">
+    <w:name w:val="Heading 2 Char"/>
+    <w:basedOn w:val="DefaultParagraphFont"/>
+    <w:link w:val="Heading2"/>
+    <w:uiPriority w:val="9"/>
+    <w:rsid w:val="00B01B2B"/>
+    <w:rPr>
+      <w:rFonts w:ascii="Times New Roman" w:eastAsia="Times New Roman" w:hAnsi="Times New Roman" w:cs="Times New Roman"/>
+      <w:b/>
+      <w:bCs/>
+      <w:sz w:val="36"/>
+      <w:szCs w:val="36"/>
+    </w:rPr>
+  </w:style>
+  <w:style w:type="character" w:customStyle="1" w:styleId="Heading4Char">
+    <w:name w:val="Heading 4 Char"/>
+    <w:basedOn w:val="DefaultParagraphFont"/>
+    <w:link w:val="Heading4"/>
+    <w:uiPriority w:val="9"/>
+    <w:rsid w:val="00B01B2B"/>
+    <w:rPr>
+      <w:rFonts w:ascii="Times New Roman" w:eastAsia="Times New Roman" w:hAnsi="Times New Roman" w:cs="Times New Roman"/>
+      <w:b/>
+      <w:bCs/>
+    </w:rPr>
+  </w:style>
+  <w:style w:type="paragraph" w:customStyle="1" w:styleId="initcap">
+    <w:name w:val="initcap"/>
+    <w:basedOn w:val="Normal"/>
+    <w:rsid w:val="00B01B2B"/>
+    <w:pPr>
+      <w:spacing w:before="100" w:beforeAutospacing="1" w:after="100" w:afterAutospacing="1"/>
+    </w:pPr>
+    <w:rPr>
+      <w:rFonts w:ascii="Times New Roman" w:eastAsia="Times New Roman" w:hAnsi="Times New Roman" w:cs="Times New Roman"/>
+    </w:rPr>
+  </w:style>
+  <w:style w:type="paragraph" w:styleId="NormalWeb">
+    <w:name w:val="Normal (Web)"/>
+    <w:basedOn w:val="Normal"/>
+    <w:uiPriority w:val="99"/>
+    <w:semiHidden/>
+    <w:unhideWhenUsed/>
+    <w:rsid w:val="00B01B2B"/>
+    <w:pPr>
+      <w:spacing w:before="100" w:beforeAutospacing="1" w:after="100" w:afterAutospacing="1"/>
+    </w:pPr>
+    <w:rPr>
+      <w:rFonts w:ascii="Times New Roman" w:eastAsia="Times New Roman" w:hAnsi="Times New Roman" w:cs="Times New Roman"/>
+    </w:rPr>
+  </w:style>
+  <w:style w:type="character" w:styleId="Strong">
+    <w:name w:val="Strong"/>
+    <w:basedOn w:val="DefaultParagraphFont"/>
+    <w:uiPriority w:val="22"/>
+    <w:qFormat/>
+    <w:rsid w:val="00B01B2B"/>
+    <w:rPr>
+      <w:b/>
+      <w:bCs/>
+    </w:rPr>
   </w:style>
 </w:styles>
 </file>

</xml_diff>